<commit_message>
Added to the Proposal Doc
</commit_message>
<xml_diff>
--- a/Proposal.docx
+++ b/Proposal.docx
@@ -6,21 +6,174 @@
       <w:r>
         <w:t xml:space="preserve">Team Number: </w:t>
       </w:r>
+      <w:r>
+        <w:t>13</w:t>
+      </w:r>
     </w:p>
     <w:p>
       <w:r>
         <w:t xml:space="preserve">Group Members: </w:t>
       </w:r>
+      <w:r>
+        <w:t xml:space="preserve">Kishan Solanki, Nikhil Bodicharla, Nirav Lalsinghani, </w:t>
+      </w:r>
+      <w:r>
+        <w:rPr>
+          <w:rFonts w:ascii="Calibri" w:hAnsi="Calibri" w:cs="Calibri"/>
+        </w:rPr>
+        <w:t>Sai Purushothatman</w:t>
+      </w:r>
     </w:p>
     <w:p/>
+    <w:p/>
+    <w:p>
+      <w:r>
+        <w:t>Inverse recipe app (input food items -&gt; get recipes with the ingredients + missing items)</w:t>
+      </w:r>
+    </w:p>
+    <w:p>
+      <w:pPr>
+        <w:pStyle w:val="ListParagraph"/>
+        <w:numPr>
+          <w:ilvl w:val="0"/>
+          <w:numId w:val="4"/>
+        </w:numPr>
+      </w:pPr>
+      <w:r>
+        <w:t>Input ingredients (pantry)</w:t>
+      </w:r>
+    </w:p>
+    <w:p>
+      <w:pPr>
+        <w:pStyle w:val="ListParagraph"/>
+        <w:numPr>
+          <w:ilvl w:val="0"/>
+          <w:numId w:val="4"/>
+        </w:numPr>
+      </w:pPr>
+      <w:r>
+        <w:t xml:space="preserve">Recipe </w:t>
+      </w:r>
+      <w:proofErr w:type="spellStart"/>
+      <w:r>
+        <w:t>api</w:t>
+      </w:r>
+      <w:proofErr w:type="spellEnd"/>
+      <w:r>
+        <w:t xml:space="preserve"> to provides recipes</w:t>
+      </w:r>
+    </w:p>
+    <w:p>
+      <w:pPr>
+        <w:pStyle w:val="ListParagraph"/>
+        <w:numPr>
+          <w:ilvl w:val="0"/>
+          <w:numId w:val="4"/>
+        </w:numPr>
+      </w:pPr>
+      <w:r>
+        <w:t>‘</w:t>
+      </w:r>
+      <w:proofErr w:type="spellStart"/>
+      <w:r>
+        <w:t>im</w:t>
+      </w:r>
+      <w:proofErr w:type="spellEnd"/>
+      <w:r>
+        <w:t xml:space="preserve"> feeling lucky’ for almost complete recipes </w:t>
+      </w:r>
+    </w:p>
+    <w:p>
+      <w:pPr>
+        <w:pStyle w:val="ListParagraph"/>
+        <w:numPr>
+          <w:ilvl w:val="0"/>
+          <w:numId w:val="4"/>
+        </w:numPr>
+      </w:pPr>
+      <w:r>
+        <w:t>Profiles for types of recipes you like</w:t>
+      </w:r>
+    </w:p>
+    <w:p>
+      <w:pPr>
+        <w:pStyle w:val="ListParagraph"/>
+        <w:numPr>
+          <w:ilvl w:val="0"/>
+          <w:numId w:val="4"/>
+        </w:numPr>
+      </w:pPr>
+      <w:r>
+        <w:t>Desserts/ extra cuisines</w:t>
+      </w:r>
+    </w:p>
+    <w:p>
+      <w:pPr>
+        <w:pStyle w:val="ListParagraph"/>
+        <w:numPr>
+          <w:ilvl w:val="0"/>
+          <w:numId w:val="4"/>
+        </w:numPr>
+      </w:pPr>
+      <w:r>
+        <w:t>Modify pantry</w:t>
+      </w:r>
+    </w:p>
+    <w:p>
+      <w:pPr>
+        <w:pStyle w:val="ListParagraph"/>
+        <w:numPr>
+          <w:ilvl w:val="0"/>
+          <w:numId w:val="4"/>
+        </w:numPr>
+        <w:rPr>
+          <w:rFonts w:ascii="Times New Roman" w:eastAsia="Times New Roman" w:hAnsi="Times New Roman" w:cs="Times New Roman"/>
+        </w:rPr>
+      </w:pPr>
+      <w:hyperlink r:id="rId5" w:history="1">
+        <w:r>
+          <w:rPr>
+            <w:rFonts w:ascii="Times New Roman" w:eastAsia="Times New Roman" w:hAnsi="Times New Roman" w:cs="Times New Roman"/>
+            <w:color w:val="0000FF"/>
+            <w:u w:val="single"/>
+          </w:rPr>
+          <w:t>https://developer.edamam.com/edamam-docs-recipe-api</w:t>
+        </w:r>
+      </w:hyperlink>
+    </w:p>
+    <w:p>
+      <w:pPr>
+        <w:rPr>
+          <w:rFonts w:ascii="Times New Roman" w:eastAsia="Times New Roman" w:hAnsi="Times New Roman" w:cs="Times New Roman"/>
+        </w:rPr>
+      </w:pPr>
+    </w:p>
+    <w:p/>
     <w:p>
       <w:r>
         <w:t>Application Name:</w:t>
       </w:r>
+      <w:r>
+        <w:t xml:space="preserve"> </w:t>
+      </w:r>
+      <w:proofErr w:type="spellStart"/>
+      <w:r>
+        <w:t>Reci</w:t>
+      </w:r>
+      <w:proofErr w:type="spellEnd"/>
+      <w:r>
+        <w:t>-P</w:t>
+      </w:r>
     </w:p>
     <w:p>
       <w:r>
         <w:t>Application Type:</w:t>
+      </w:r>
+      <w:r>
+        <w:t xml:space="preserve"> </w:t>
+      </w:r>
+      <w:r>
+        <w:t>Food/Recipes</w:t>
       </w:r>
     </w:p>
     <w:p/>
@@ -96,6 +249,118 @@
 <file path=word/numbering.xml><?xml version="1.0" encoding="utf-8"?>
 <w:numbering xmlns:wpc="http://schemas.microsoft.com/office/word/2010/wordprocessingCanvas" xmlns:cx="http://schemas.microsoft.com/office/drawing/2014/chartex" xmlns:cx1="http://schemas.microsoft.com/office/drawing/2015/9/8/chartex" xmlns:cx2="http://schemas.microsoft.com/office/drawing/2015/10/21/chartex" xmlns:cx3="http://schemas.microsoft.com/office/drawing/2016/5/9/chartex" xmlns:cx4="http://schemas.microsoft.com/office/drawing/2016/5/10/chartex" xmlns:cx5="http://schemas.microsoft.com/office/drawing/2016/5/11/chartex" xmlns:cx6="http://schemas.microsoft.com/office/drawing/2016/5/12/chartex" xmlns:cx7="http://schemas.microsoft.com/office/drawing/2016/5/13/chartex" xmlns:cx8="http://schemas.microsoft.com/office/drawing/2016/5/14/chartex" xmlns:mc="http://schemas.openxmlformats.org/markup-compatibility/2006" xmlns:aink="http://schemas.microsoft.com/office/drawing/2016/ink" xmlns:am3d="http://schemas.microsoft.com/office/drawing/2017/model3d" xmlns:o="urn:schemas-microsoft-com:office:office" xmlns:r="http://schemas.openxmlformats.org/officeDocument/2006/relationships" xmlns:m="http://schemas.openxmlformats.org/officeDocument/2006/math" xmlns:v="urn:schemas-microsoft-com:vml" xmlns:wp14="http://schemas.microsoft.com/office/word/2010/wordprocessingDrawing" xmlns:wp="http://schemas.openxmlformats.org/drawingml/2006/wordprocessingDrawing" xmlns:w10="urn:schemas-microsoft-com:office:word" xmlns:w="http://schemas.openxmlformats.org/wordprocessingml/2006/main" xmlns:w14="http://schemas.microsoft.com/office/word/2010/wordml" xmlns:w15="http://schemas.microsoft.com/office/word/2012/wordml" xmlns:w16cex="http://schemas.microsoft.com/office/word/2018/wordml/cex" xmlns:w16cid="http://schemas.microsoft.com/office/word/2016/wordml/cid" xmlns:w16="http://schemas.microsoft.com/office/word/2018/wordml" xmlns:w16se="http://schemas.microsoft.com/office/word/2015/wordml/symex" xmlns:wpg="http://schemas.microsoft.com/office/word/2010/wordprocessingGroup" xmlns:wpi="http://schemas.microsoft.com/office/word/2010/wordprocessingInk" xmlns:wne="http://schemas.microsoft.com/office/word/2006/wordml" xmlns:wps="http://schemas.microsoft.com/office/word/2010/wordprocessingShape" mc:Ignorable="w14 w15 w16se w16cid w16 w16cex wp14">
   <w:abstractNum w:abstractNumId="0" w15:restartNumberingAfterBreak="0">
+    <w:nsid w:val="039170DE"/>
+    <w:multiLevelType w:val="hybridMultilevel"/>
+    <w:tmpl w:val="052CD9BE"/>
+    <w:lvl w:ilvl="0" w:tplc="B5089588">
+      <w:numFmt w:val="bullet"/>
+      <w:lvlText w:val="-"/>
+      <w:lvlJc w:val="left"/>
+      <w:pPr>
+        <w:ind w:left="720" w:hanging="360"/>
+      </w:pPr>
+      <w:rPr>
+        <w:rFonts w:ascii="Calibri" w:eastAsiaTheme="minorHAnsi" w:hAnsi="Calibri" w:cs="Calibri" w:hint="default"/>
+      </w:rPr>
+    </w:lvl>
+    <w:lvl w:ilvl="1" w:tplc="04090003" w:tentative="1">
+      <w:start w:val="1"/>
+      <w:numFmt w:val="bullet"/>
+      <w:lvlText w:val="o"/>
+      <w:lvlJc w:val="left"/>
+      <w:pPr>
+        <w:ind w:left="1440" w:hanging="360"/>
+      </w:pPr>
+      <w:rPr>
+        <w:rFonts w:ascii="Courier New" w:hAnsi="Courier New" w:cs="Courier New" w:hint="default"/>
+      </w:rPr>
+    </w:lvl>
+    <w:lvl w:ilvl="2" w:tplc="04090005" w:tentative="1">
+      <w:start w:val="1"/>
+      <w:numFmt w:val="bullet"/>
+      <w:lvlText w:val=""/>
+      <w:lvlJc w:val="left"/>
+      <w:pPr>
+        <w:ind w:left="2160" w:hanging="360"/>
+      </w:pPr>
+      <w:rPr>
+        <w:rFonts w:ascii="Wingdings" w:hAnsi="Wingdings" w:hint="default"/>
+      </w:rPr>
+    </w:lvl>
+    <w:lvl w:ilvl="3" w:tplc="04090001" w:tentative="1">
+      <w:start w:val="1"/>
+      <w:numFmt w:val="bullet"/>
+      <w:lvlText w:val=""/>
+      <w:lvlJc w:val="left"/>
+      <w:pPr>
+        <w:ind w:left="2880" w:hanging="360"/>
+      </w:pPr>
+      <w:rPr>
+        <w:rFonts w:ascii="Symbol" w:hAnsi="Symbol" w:hint="default"/>
+      </w:rPr>
+    </w:lvl>
+    <w:lvl w:ilvl="4" w:tplc="04090003" w:tentative="1">
+      <w:start w:val="1"/>
+      <w:numFmt w:val="bullet"/>
+      <w:lvlText w:val="o"/>
+      <w:lvlJc w:val="left"/>
+      <w:pPr>
+        <w:ind w:left="3600" w:hanging="360"/>
+      </w:pPr>
+      <w:rPr>
+        <w:rFonts w:ascii="Courier New" w:hAnsi="Courier New" w:cs="Courier New" w:hint="default"/>
+      </w:rPr>
+    </w:lvl>
+    <w:lvl w:ilvl="5" w:tplc="04090005" w:tentative="1">
+      <w:start w:val="1"/>
+      <w:numFmt w:val="bullet"/>
+      <w:lvlText w:val=""/>
+      <w:lvlJc w:val="left"/>
+      <w:pPr>
+        <w:ind w:left="4320" w:hanging="360"/>
+      </w:pPr>
+      <w:rPr>
+        <w:rFonts w:ascii="Wingdings" w:hAnsi="Wingdings" w:hint="default"/>
+      </w:rPr>
+    </w:lvl>
+    <w:lvl w:ilvl="6" w:tplc="04090001" w:tentative="1">
+      <w:start w:val="1"/>
+      <w:numFmt w:val="bullet"/>
+      <w:lvlText w:val=""/>
+      <w:lvlJc w:val="left"/>
+      <w:pPr>
+        <w:ind w:left="5040" w:hanging="360"/>
+      </w:pPr>
+      <w:rPr>
+        <w:rFonts w:ascii="Symbol" w:hAnsi="Symbol" w:hint="default"/>
+      </w:rPr>
+    </w:lvl>
+    <w:lvl w:ilvl="7" w:tplc="04090003" w:tentative="1">
+      <w:start w:val="1"/>
+      <w:numFmt w:val="bullet"/>
+      <w:lvlText w:val="o"/>
+      <w:lvlJc w:val="left"/>
+      <w:pPr>
+        <w:ind w:left="5760" w:hanging="360"/>
+      </w:pPr>
+      <w:rPr>
+        <w:rFonts w:ascii="Courier New" w:hAnsi="Courier New" w:cs="Courier New" w:hint="default"/>
+      </w:rPr>
+    </w:lvl>
+    <w:lvl w:ilvl="8" w:tplc="04090005" w:tentative="1">
+      <w:start w:val="1"/>
+      <w:numFmt w:val="bullet"/>
+      <w:lvlText w:val=""/>
+      <w:lvlJc w:val="left"/>
+      <w:pPr>
+        <w:ind w:left="6480" w:hanging="360"/>
+      </w:pPr>
+      <w:rPr>
+        <w:rFonts w:ascii="Wingdings" w:hAnsi="Wingdings" w:hint="default"/>
+      </w:rPr>
+    </w:lvl>
+  </w:abstractNum>
+  <w:abstractNum w:abstractNumId="1" w15:restartNumberingAfterBreak="0">
     <w:nsid w:val="299B5FE1"/>
     <w:multiLevelType w:val="hybridMultilevel"/>
     <w:tmpl w:val="3EFEF71A"/>
@@ -207,8 +472,241 @@
       </w:rPr>
     </w:lvl>
   </w:abstractNum>
+  <w:abstractNum w:abstractNumId="2" w15:restartNumberingAfterBreak="0">
+    <w:nsid w:val="500D5A37"/>
+    <w:multiLevelType w:val="hybridMultilevel"/>
+    <w:tmpl w:val="B0F40D18"/>
+    <w:lvl w:ilvl="0" w:tplc="94924F54">
+      <w:numFmt w:val="bullet"/>
+      <w:lvlText w:val="-"/>
+      <w:lvlJc w:val="left"/>
+      <w:pPr>
+        <w:ind w:left="1080" w:hanging="360"/>
+      </w:pPr>
+      <w:rPr>
+        <w:rFonts w:ascii="Calibri" w:eastAsiaTheme="minorHAnsi" w:hAnsi="Calibri" w:cs="Calibri" w:hint="default"/>
+      </w:rPr>
+    </w:lvl>
+    <w:lvl w:ilvl="1" w:tplc="04090003" w:tentative="1">
+      <w:start w:val="1"/>
+      <w:numFmt w:val="bullet"/>
+      <w:lvlText w:val="o"/>
+      <w:lvlJc w:val="left"/>
+      <w:pPr>
+        <w:ind w:left="1800" w:hanging="360"/>
+      </w:pPr>
+      <w:rPr>
+        <w:rFonts w:ascii="Courier New" w:hAnsi="Courier New" w:cs="Courier New" w:hint="default"/>
+      </w:rPr>
+    </w:lvl>
+    <w:lvl w:ilvl="2" w:tplc="04090005" w:tentative="1">
+      <w:start w:val="1"/>
+      <w:numFmt w:val="bullet"/>
+      <w:lvlText w:val=""/>
+      <w:lvlJc w:val="left"/>
+      <w:pPr>
+        <w:ind w:left="2520" w:hanging="360"/>
+      </w:pPr>
+      <w:rPr>
+        <w:rFonts w:ascii="Wingdings" w:hAnsi="Wingdings" w:hint="default"/>
+      </w:rPr>
+    </w:lvl>
+    <w:lvl w:ilvl="3" w:tplc="04090001" w:tentative="1">
+      <w:start w:val="1"/>
+      <w:numFmt w:val="bullet"/>
+      <w:lvlText w:val=""/>
+      <w:lvlJc w:val="left"/>
+      <w:pPr>
+        <w:ind w:left="3240" w:hanging="360"/>
+      </w:pPr>
+      <w:rPr>
+        <w:rFonts w:ascii="Symbol" w:hAnsi="Symbol" w:hint="default"/>
+      </w:rPr>
+    </w:lvl>
+    <w:lvl w:ilvl="4" w:tplc="04090003" w:tentative="1">
+      <w:start w:val="1"/>
+      <w:numFmt w:val="bullet"/>
+      <w:lvlText w:val="o"/>
+      <w:lvlJc w:val="left"/>
+      <w:pPr>
+        <w:ind w:left="3960" w:hanging="360"/>
+      </w:pPr>
+      <w:rPr>
+        <w:rFonts w:ascii="Courier New" w:hAnsi="Courier New" w:cs="Courier New" w:hint="default"/>
+      </w:rPr>
+    </w:lvl>
+    <w:lvl w:ilvl="5" w:tplc="04090005" w:tentative="1">
+      <w:start w:val="1"/>
+      <w:numFmt w:val="bullet"/>
+      <w:lvlText w:val=""/>
+      <w:lvlJc w:val="left"/>
+      <w:pPr>
+        <w:ind w:left="4680" w:hanging="360"/>
+      </w:pPr>
+      <w:rPr>
+        <w:rFonts w:ascii="Wingdings" w:hAnsi="Wingdings" w:hint="default"/>
+      </w:rPr>
+    </w:lvl>
+    <w:lvl w:ilvl="6" w:tplc="04090001" w:tentative="1">
+      <w:start w:val="1"/>
+      <w:numFmt w:val="bullet"/>
+      <w:lvlText w:val=""/>
+      <w:lvlJc w:val="left"/>
+      <w:pPr>
+        <w:ind w:left="5400" w:hanging="360"/>
+      </w:pPr>
+      <w:rPr>
+        <w:rFonts w:ascii="Symbol" w:hAnsi="Symbol" w:hint="default"/>
+      </w:rPr>
+    </w:lvl>
+    <w:lvl w:ilvl="7" w:tplc="04090003" w:tentative="1">
+      <w:start w:val="1"/>
+      <w:numFmt w:val="bullet"/>
+      <w:lvlText w:val="o"/>
+      <w:lvlJc w:val="left"/>
+      <w:pPr>
+        <w:ind w:left="6120" w:hanging="360"/>
+      </w:pPr>
+      <w:rPr>
+        <w:rFonts w:ascii="Courier New" w:hAnsi="Courier New" w:cs="Courier New" w:hint="default"/>
+      </w:rPr>
+    </w:lvl>
+    <w:lvl w:ilvl="8" w:tplc="04090005" w:tentative="1">
+      <w:start w:val="1"/>
+      <w:numFmt w:val="bullet"/>
+      <w:lvlText w:val=""/>
+      <w:lvlJc w:val="left"/>
+      <w:pPr>
+        <w:ind w:left="6840" w:hanging="360"/>
+      </w:pPr>
+      <w:rPr>
+        <w:rFonts w:ascii="Wingdings" w:hAnsi="Wingdings" w:hint="default"/>
+      </w:rPr>
+    </w:lvl>
+  </w:abstractNum>
+  <w:abstractNum w:abstractNumId="3" w15:restartNumberingAfterBreak="0">
+    <w:nsid w:val="670A2C97"/>
+    <w:multiLevelType w:val="hybridMultilevel"/>
+    <w:tmpl w:val="2AD245DE"/>
+    <w:lvl w:ilvl="0" w:tplc="E1D66174">
+      <w:numFmt w:val="bullet"/>
+      <w:lvlText w:val="-"/>
+      <w:lvlJc w:val="left"/>
+      <w:pPr>
+        <w:ind w:left="1080" w:hanging="360"/>
+      </w:pPr>
+      <w:rPr>
+        <w:rFonts w:ascii="Calibri" w:eastAsiaTheme="minorHAnsi" w:hAnsi="Calibri" w:cs="Calibri" w:hint="default"/>
+      </w:rPr>
+    </w:lvl>
+    <w:lvl w:ilvl="1" w:tplc="04090003" w:tentative="1">
+      <w:start w:val="1"/>
+      <w:numFmt w:val="bullet"/>
+      <w:lvlText w:val="o"/>
+      <w:lvlJc w:val="left"/>
+      <w:pPr>
+        <w:ind w:left="1800" w:hanging="360"/>
+      </w:pPr>
+      <w:rPr>
+        <w:rFonts w:ascii="Courier New" w:hAnsi="Courier New" w:cs="Courier New" w:hint="default"/>
+      </w:rPr>
+    </w:lvl>
+    <w:lvl w:ilvl="2" w:tplc="04090005" w:tentative="1">
+      <w:start w:val="1"/>
+      <w:numFmt w:val="bullet"/>
+      <w:lvlText w:val=""/>
+      <w:lvlJc w:val="left"/>
+      <w:pPr>
+        <w:ind w:left="2520" w:hanging="360"/>
+      </w:pPr>
+      <w:rPr>
+        <w:rFonts w:ascii="Wingdings" w:hAnsi="Wingdings" w:hint="default"/>
+      </w:rPr>
+    </w:lvl>
+    <w:lvl w:ilvl="3" w:tplc="04090001" w:tentative="1">
+      <w:start w:val="1"/>
+      <w:numFmt w:val="bullet"/>
+      <w:lvlText w:val=""/>
+      <w:lvlJc w:val="left"/>
+      <w:pPr>
+        <w:ind w:left="3240" w:hanging="360"/>
+      </w:pPr>
+      <w:rPr>
+        <w:rFonts w:ascii="Symbol" w:hAnsi="Symbol" w:hint="default"/>
+      </w:rPr>
+    </w:lvl>
+    <w:lvl w:ilvl="4" w:tplc="04090003" w:tentative="1">
+      <w:start w:val="1"/>
+      <w:numFmt w:val="bullet"/>
+      <w:lvlText w:val="o"/>
+      <w:lvlJc w:val="left"/>
+      <w:pPr>
+        <w:ind w:left="3960" w:hanging="360"/>
+      </w:pPr>
+      <w:rPr>
+        <w:rFonts w:ascii="Courier New" w:hAnsi="Courier New" w:cs="Courier New" w:hint="default"/>
+      </w:rPr>
+    </w:lvl>
+    <w:lvl w:ilvl="5" w:tplc="04090005" w:tentative="1">
+      <w:start w:val="1"/>
+      <w:numFmt w:val="bullet"/>
+      <w:lvlText w:val=""/>
+      <w:lvlJc w:val="left"/>
+      <w:pPr>
+        <w:ind w:left="4680" w:hanging="360"/>
+      </w:pPr>
+      <w:rPr>
+        <w:rFonts w:ascii="Wingdings" w:hAnsi="Wingdings" w:hint="default"/>
+      </w:rPr>
+    </w:lvl>
+    <w:lvl w:ilvl="6" w:tplc="04090001" w:tentative="1">
+      <w:start w:val="1"/>
+      <w:numFmt w:val="bullet"/>
+      <w:lvlText w:val=""/>
+      <w:lvlJc w:val="left"/>
+      <w:pPr>
+        <w:ind w:left="5400" w:hanging="360"/>
+      </w:pPr>
+      <w:rPr>
+        <w:rFonts w:ascii="Symbol" w:hAnsi="Symbol" w:hint="default"/>
+      </w:rPr>
+    </w:lvl>
+    <w:lvl w:ilvl="7" w:tplc="04090003" w:tentative="1">
+      <w:start w:val="1"/>
+      <w:numFmt w:val="bullet"/>
+      <w:lvlText w:val="o"/>
+      <w:lvlJc w:val="left"/>
+      <w:pPr>
+        <w:ind w:left="6120" w:hanging="360"/>
+      </w:pPr>
+      <w:rPr>
+        <w:rFonts w:ascii="Courier New" w:hAnsi="Courier New" w:cs="Courier New" w:hint="default"/>
+      </w:rPr>
+    </w:lvl>
+    <w:lvl w:ilvl="8" w:tplc="04090005" w:tentative="1">
+      <w:start w:val="1"/>
+      <w:numFmt w:val="bullet"/>
+      <w:lvlText w:val=""/>
+      <w:lvlJc w:val="left"/>
+      <w:pPr>
+        <w:ind w:left="6840" w:hanging="360"/>
+      </w:pPr>
+      <w:rPr>
+        <w:rFonts w:ascii="Wingdings" w:hAnsi="Wingdings" w:hint="default"/>
+      </w:rPr>
+    </w:lvl>
+  </w:abstractNum>
   <w:num w:numId="1">
+    <w:abstractNumId w:val="1"/>
+  </w:num>
+  <w:num w:numId="2">
+    <w:abstractNumId w:val="3"/>
+  </w:num>
+  <w:num w:numId="3">
     <w:abstractNumId w:val="0"/>
+  </w:num>
+  <w:num w:numId="4">
+    <w:abstractNumId w:val="2"/>
   </w:num>
 </w:numbering>
 </file>
@@ -643,6 +1141,18 @@
       <w:contextualSpacing/>
     </w:pPr>
   </w:style>
+  <w:style w:type="character" w:styleId="Hyperlink">
+    <w:name w:val="Hyperlink"/>
+    <w:basedOn w:val="DefaultParagraphFont"/>
+    <w:uiPriority w:val="99"/>
+    <w:semiHidden/>
+    <w:unhideWhenUsed/>
+    <w:rsid w:val="00F423BD"/>
+    <w:rPr>
+      <w:color w:val="0000FF"/>
+      <w:u w:val="single"/>
+    </w:rPr>
+  </w:style>
 </w:styles>
 </file>
 

</xml_diff>